<commit_message>
ch 1 without formatting
</commit_message>
<xml_diff>
--- a/Theoretical/Ref C# code.docx
+++ b/Theoretical/Ref C# code.docx
@@ -850,413 +850,6 @@
       <w:pPr>
         <w:pStyle w:val="ListParagraph"/>
         <w:numPr>
-          <w:ilvl w:val="0"/>
-          <w:numId w:val="11"/>
-        </w:numPr>
-        <w:tabs>
-          <w:tab w:val="center" w:pos="4680"/>
-          <w:tab w:val="left" w:pos="7015"/>
-        </w:tabs>
-        <w:spacing w:after="0"/>
-        <w:rPr>
-          <w:rFonts w:ascii="Arial" w:hAnsi="Arial"/>
-          <w:b/>
-          <w:bCs/>
-          <w:sz w:val="28"/>
-          <w:szCs w:val="28"/>
-          <w:u w:val="single"/>
-        </w:rPr>
-      </w:pPr>
-      <w:r>
-        <w:rPr>
-          <w:rFonts w:ascii="Arial" w:hAnsi="Arial"/>
-          <w:b/>
-          <w:bCs/>
-          <w:sz w:val="28"/>
-          <w:szCs w:val="28"/>
-          <w:u w:val="single"/>
-        </w:rPr>
-        <w:lastRenderedPageBreak/>
-        <w:t>Introduction:</w:t>
-      </w:r>
-    </w:p>
-    <w:p>
-      <w:pPr>
-        <w:tabs>
-          <w:tab w:val="center" w:pos="4680"/>
-          <w:tab w:val="left" w:pos="7015"/>
-        </w:tabs>
-        <w:spacing w:after="0"/>
-        <w:ind w:left="720"/>
-        <w:jc w:val="both"/>
-        <w:rPr>
-          <w:rFonts w:ascii="Arial" w:hAnsi="Arial"/>
-          <w:sz w:val="24"/>
-          <w:szCs w:val="24"/>
-        </w:rPr>
-      </w:pPr>
-    </w:p>
-    <w:p>
-      <w:pPr>
-        <w:pStyle w:val="ListParagraph"/>
-        <w:numPr>
-          <w:ilvl w:val="0"/>
-          <w:numId w:val="11"/>
-        </w:numPr>
-        <w:tabs>
-          <w:tab w:val="center" w:pos="4680"/>
-          <w:tab w:val="left" w:pos="7015"/>
-        </w:tabs>
-        <w:spacing w:after="0"/>
-        <w:rPr>
-          <w:rFonts w:ascii="Arial" w:hAnsi="Arial"/>
-          <w:b/>
-          <w:bCs/>
-          <w:sz w:val="28"/>
-          <w:szCs w:val="28"/>
-          <w:u w:val="single"/>
-        </w:rPr>
-      </w:pPr>
-      <w:r>
-        <w:rPr>
-          <w:rFonts w:ascii="Arial" w:hAnsi="Arial"/>
-          <w:b/>
-          <w:bCs/>
-          <w:sz w:val="28"/>
-          <w:szCs w:val="28"/>
-          <w:u w:val="single"/>
-        </w:rPr>
-        <w:t>Project Background:</w:t>
-      </w:r>
-    </w:p>
-    <w:p>
-      <w:pPr>
-        <w:tabs>
-          <w:tab w:val="center" w:pos="4680"/>
-          <w:tab w:val="left" w:pos="7015"/>
-        </w:tabs>
-        <w:spacing w:after="0"/>
-        <w:ind w:left="720"/>
-        <w:rPr>
-          <w:rFonts w:ascii="Arial" w:hAnsi="Arial"/>
-          <w:sz w:val="24"/>
-          <w:szCs w:val="24"/>
-        </w:rPr>
-      </w:pPr>
-    </w:p>
-    <w:p>
-      <w:pPr>
-        <w:tabs>
-          <w:tab w:val="center" w:pos="4680"/>
-          <w:tab w:val="left" w:pos="7015"/>
-        </w:tabs>
-        <w:spacing w:after="0"/>
-        <w:ind w:left="720"/>
-        <w:rPr>
-          <w:rFonts w:ascii="Arial" w:hAnsi="Arial"/>
-          <w:b/>
-          <w:bCs/>
-          <w:sz w:val="28"/>
-          <w:szCs w:val="28"/>
-          <w:u w:val="single"/>
-        </w:rPr>
-      </w:pPr>
-    </w:p>
-    <w:p>
-      <w:pPr>
-        <w:pStyle w:val="ListParagraph"/>
-        <w:numPr>
-          <w:ilvl w:val="0"/>
-          <w:numId w:val="11"/>
-        </w:numPr>
-        <w:tabs>
-          <w:tab w:val="center" w:pos="4680"/>
-          <w:tab w:val="left" w:pos="7015"/>
-        </w:tabs>
-        <w:spacing w:after="0"/>
-        <w:rPr>
-          <w:rFonts w:ascii="Arial" w:hAnsi="Arial"/>
-          <w:b/>
-          <w:bCs/>
-          <w:sz w:val="28"/>
-          <w:szCs w:val="28"/>
-          <w:u w:val="single"/>
-        </w:rPr>
-      </w:pPr>
-      <w:r>
-        <w:rPr>
-          <w:rFonts w:ascii="Arial" w:hAnsi="Arial"/>
-          <w:b/>
-          <w:bCs/>
-          <w:sz w:val="28"/>
-          <w:szCs w:val="28"/>
-          <w:u w:val="single"/>
-        </w:rPr>
-        <w:t>Problem statement:</w:t>
-      </w:r>
-    </w:p>
-    <w:p>
-      <w:pPr>
-        <w:tabs>
-          <w:tab w:val="center" w:pos="4680"/>
-          <w:tab w:val="left" w:pos="7015"/>
-        </w:tabs>
-        <w:spacing w:after="0"/>
-        <w:ind w:left="720"/>
-        <w:rPr>
-          <w:rFonts w:ascii="Arial" w:hAnsi="Arial"/>
-          <w:sz w:val="24"/>
-          <w:szCs w:val="24"/>
-        </w:rPr>
-      </w:pPr>
-    </w:p>
-    <w:p>
-      <w:pPr>
-        <w:pStyle w:val="ListParagraph"/>
-        <w:numPr>
-          <w:ilvl w:val="0"/>
-          <w:numId w:val="11"/>
-        </w:numPr>
-        <w:tabs>
-          <w:tab w:val="center" w:pos="4680"/>
-          <w:tab w:val="left" w:pos="7015"/>
-        </w:tabs>
-        <w:spacing w:after="0"/>
-        <w:rPr>
-          <w:rFonts w:ascii="Arial" w:hAnsi="Arial"/>
-          <w:b/>
-          <w:bCs/>
-          <w:sz w:val="28"/>
-          <w:szCs w:val="28"/>
-          <w:u w:val="single"/>
-        </w:rPr>
-      </w:pPr>
-      <w:r>
-        <w:rPr>
-          <w:rFonts w:ascii="Arial" w:hAnsi="Arial"/>
-          <w:b/>
-          <w:bCs/>
-          <w:sz w:val="28"/>
-          <w:szCs w:val="28"/>
-          <w:u w:val="single"/>
-        </w:rPr>
-        <w:t>Goals and objectives:</w:t>
-      </w:r>
-    </w:p>
-    <w:p>
-      <w:pPr>
-        <w:tabs>
-          <w:tab w:val="center" w:pos="4680"/>
-          <w:tab w:val="left" w:pos="7015"/>
-        </w:tabs>
-        <w:spacing w:after="0"/>
-        <w:ind w:left="720"/>
-        <w:rPr>
-          <w:rFonts w:ascii="Arial" w:hAnsi="Arial"/>
-          <w:sz w:val="24"/>
-          <w:szCs w:val="24"/>
-        </w:rPr>
-      </w:pPr>
-    </w:p>
-    <w:p>
-      <w:pPr>
-        <w:pStyle w:val="ListParagraph"/>
-        <w:numPr>
-          <w:ilvl w:val="0"/>
-          <w:numId w:val="11"/>
-        </w:numPr>
-        <w:tabs>
-          <w:tab w:val="center" w:pos="4680"/>
-          <w:tab w:val="left" w:pos="7015"/>
-        </w:tabs>
-        <w:spacing w:after="0"/>
-        <w:rPr>
-          <w:rFonts w:ascii="Arial" w:hAnsi="Arial"/>
-          <w:b/>
-          <w:bCs/>
-          <w:sz w:val="28"/>
-          <w:szCs w:val="28"/>
-          <w:u w:val="single"/>
-        </w:rPr>
-      </w:pPr>
-      <w:r>
-        <w:rPr>
-          <w:rFonts w:ascii="Arial" w:hAnsi="Arial"/>
-          <w:b/>
-          <w:bCs/>
-          <w:sz w:val="28"/>
-          <w:szCs w:val="28"/>
-          <w:u w:val="single"/>
-        </w:rPr>
-        <w:t>Beneficiaries:</w:t>
-      </w:r>
-    </w:p>
-    <w:p>
-      <w:pPr>
-        <w:pStyle w:val="ListParagraph"/>
-        <w:tabs>
-          <w:tab w:val="center" w:pos="4680"/>
-          <w:tab w:val="left" w:pos="7015"/>
-        </w:tabs>
-        <w:spacing w:after="0"/>
-        <w:rPr>
-          <w:rFonts w:ascii="Arial" w:hAnsi="Arial"/>
-          <w:sz w:val="24"/>
-          <w:szCs w:val="24"/>
-        </w:rPr>
-      </w:pPr>
-    </w:p>
-    <w:p>
-      <w:pPr>
-        <w:pStyle w:val="ListParagraph"/>
-        <w:numPr>
-          <w:ilvl w:val="0"/>
-          <w:numId w:val="11"/>
-        </w:numPr>
-        <w:tabs>
-          <w:tab w:val="center" w:pos="4680"/>
-          <w:tab w:val="left" w:pos="7015"/>
-        </w:tabs>
-        <w:spacing w:after="0"/>
-        <w:rPr>
-          <w:rFonts w:ascii="Arial" w:hAnsi="Arial"/>
-          <w:b/>
-          <w:bCs/>
-          <w:sz w:val="28"/>
-          <w:szCs w:val="28"/>
-          <w:u w:val="single"/>
-        </w:rPr>
-      </w:pPr>
-      <w:r>
-        <w:rPr>
-          <w:rFonts w:ascii="Arial" w:hAnsi="Arial"/>
-          <w:b/>
-          <w:bCs/>
-          <w:sz w:val="28"/>
-          <w:szCs w:val="28"/>
-          <w:u w:val="single"/>
-        </w:rPr>
-        <w:t>Proposed methodology:</w:t>
-      </w:r>
-    </w:p>
-    <w:p>
-      <w:pPr>
-        <w:tabs>
-          <w:tab w:val="center" w:pos="4680"/>
-          <w:tab w:val="left" w:pos="7015"/>
-        </w:tabs>
-        <w:spacing w:after="0"/>
-        <w:rPr>
-          <w:rFonts w:ascii="Arial" w:hAnsi="Arial"/>
-          <w:b/>
-          <w:bCs/>
-          <w:sz w:val="28"/>
-          <w:szCs w:val="28"/>
-          <w:u w:val="single"/>
-        </w:rPr>
-      </w:pPr>
-    </w:p>
-    <w:p>
-      <w:pPr>
-        <w:pStyle w:val="ListParagraph"/>
-        <w:numPr>
-          <w:ilvl w:val="0"/>
-          <w:numId w:val="11"/>
-        </w:numPr>
-        <w:tabs>
-          <w:tab w:val="center" w:pos="4680"/>
-          <w:tab w:val="left" w:pos="7015"/>
-        </w:tabs>
-        <w:spacing w:after="0"/>
-        <w:rPr>
-          <w:rFonts w:ascii="Arial" w:hAnsi="Arial"/>
-          <w:b/>
-          <w:bCs/>
-          <w:sz w:val="28"/>
-          <w:szCs w:val="28"/>
-          <w:u w:val="single"/>
-        </w:rPr>
-      </w:pPr>
-      <w:r>
-        <w:rPr>
-          <w:rFonts w:ascii="Arial" w:hAnsi="Arial"/>
-          <w:b/>
-          <w:bCs/>
-          <w:sz w:val="28"/>
-          <w:szCs w:val="28"/>
-          <w:u w:val="single"/>
-        </w:rPr>
-        <w:t>Work plan:</w:t>
-      </w:r>
-    </w:p>
-    <w:p>
-      <w:pPr>
-        <w:tabs>
-          <w:tab w:val="center" w:pos="4680"/>
-          <w:tab w:val="left" w:pos="7015"/>
-        </w:tabs>
-        <w:spacing w:after="0"/>
-        <w:rPr>
-          <w:rFonts w:ascii="Arial" w:hAnsi="Arial"/>
-          <w:sz w:val="24"/>
-          <w:szCs w:val="24"/>
-        </w:rPr>
-      </w:pPr>
-    </w:p>
-    <w:p>
-      <w:pPr>
-        <w:pStyle w:val="ListParagraph"/>
-        <w:numPr>
-          <w:ilvl w:val="0"/>
-          <w:numId w:val="11"/>
-        </w:numPr>
-        <w:tabs>
-          <w:tab w:val="center" w:pos="4680"/>
-          <w:tab w:val="left" w:pos="7015"/>
-        </w:tabs>
-        <w:spacing w:after="0"/>
-        <w:rPr>
-          <w:rFonts w:ascii="Arial" w:hAnsi="Arial"/>
-          <w:b/>
-          <w:bCs/>
-          <w:sz w:val="28"/>
-          <w:szCs w:val="28"/>
-          <w:u w:val="single"/>
-        </w:rPr>
-      </w:pPr>
-      <w:r>
-        <w:rPr>
-          <w:rFonts w:ascii="Arial" w:hAnsi="Arial"/>
-          <w:b/>
-          <w:bCs/>
-          <w:sz w:val="28"/>
-          <w:szCs w:val="28"/>
-          <w:u w:val="single"/>
-        </w:rPr>
-        <w:t>References:</w:t>
-      </w:r>
-    </w:p>
-    <w:p>
-      <w:pPr>
-        <w:tabs>
-          <w:tab w:val="center" w:pos="4680"/>
-          <w:tab w:val="left" w:pos="7015"/>
-        </w:tabs>
-        <w:spacing w:after="0"/>
-        <w:rPr>
-          <w:rFonts w:ascii="Arial" w:hAnsi="Arial"/>
-          <w:b/>
-          <w:bCs/>
-          <w:sz w:val="28"/>
-          <w:szCs w:val="28"/>
-          <w:u w:val="single"/>
-        </w:rPr>
-      </w:pPr>
-    </w:p>
-    <w:p>
-      <w:pPr>
-        <w:pStyle w:val="ListParagraph"/>
-        <w:numPr>
           <w:ilvl w:val="1"/>
           <w:numId w:val="11"/>
         </w:numPr>
@@ -1599,7 +1192,6 @@
           <w:rFonts w:ascii="Arial" w:hAnsi="Arial"/>
           <w:sz w:val="24"/>
           <w:szCs w:val="24"/>
-          <w:rtl/>
         </w:rPr>
       </w:pPr>
       <w:hyperlink r:id="rId16" w:history="1">
@@ -1610,31 +1202,95 @@
             <w:sz w:val="24"/>
             <w:szCs w:val="24"/>
           </w:rPr>
-          <w:t>https://www.tutorialspoint.com/datetime-compare-method-in-chash</w:t>
+          <w:t>https://www.tutorialspoint.com/datetime-compare-method-in-chash DateTime.compare</w:t>
         </w:r>
       </w:hyperlink>
-      <w:r>
+    </w:p>
+    <w:p>
+      <w:pPr>
+        <w:pStyle w:val="ListParagraph"/>
+        <w:numPr>
+          <w:ilvl w:val="1"/>
+          <w:numId w:val="11"/>
+        </w:numPr>
+        <w:tabs>
+          <w:tab w:val="center" w:pos="4680"/>
+          <w:tab w:val="left" w:pos="7015"/>
+        </w:tabs>
+        <w:spacing w:after="0" w:line="480" w:lineRule="auto"/>
         <w:rPr>
           <w:rFonts w:ascii="Arial" w:hAnsi="Arial"/>
           <w:sz w:val="24"/>
           <w:szCs w:val="24"/>
         </w:rPr>
-        <w:t xml:space="preserve"> </w:t>
-      </w:r>
-      <w:proofErr w:type="spellStart"/>
+      </w:pPr>
+      <w:hyperlink r:id="rId17" w:anchor="cite_note-1" w:history="1">
+        <w:r>
+          <w:rPr>
+            <w:rStyle w:val="Hyperlink"/>
+            <w:rFonts w:ascii="Arial" w:hAnsi="Arial"/>
+            <w:sz w:val="24"/>
+            <w:szCs w:val="24"/>
+          </w:rPr>
+          <w:t>https://en.wikiversity.org/wiki/Plan-driven_software_development#cite_note-1</w:t>
+        </w:r>
+      </w:hyperlink>
       <w:r>
         <w:rPr>
           <w:rFonts w:ascii="Arial" w:hAnsi="Arial"/>
           <w:sz w:val="24"/>
           <w:szCs w:val="24"/>
         </w:rPr>
-        <w:t>DateTime.compare</w:t>
-      </w:r>
-      <w:proofErr w:type="spellEnd"/>
+        <w:t xml:space="preserve"> </w:t>
+      </w:r>
+      <w:r>
+        <w:rPr>
+          <w:rFonts w:ascii="Arial" w:hAnsi="Arial"/>
+          <w:sz w:val="24"/>
+          <w:szCs w:val="24"/>
+        </w:rPr>
+        <w:t>plan</w:t>
+      </w:r>
+      <w:r>
+        <w:rPr>
+          <w:rFonts w:ascii="Arial" w:hAnsi="Arial"/>
+          <w:sz w:val="24"/>
+          <w:szCs w:val="24"/>
+        </w:rPr>
+        <w:t>-driven model</w:t>
+      </w:r>
+    </w:p>
+    <w:p>
+      <w:pPr>
+        <w:pStyle w:val="ListParagraph"/>
+        <w:numPr>
+          <w:ilvl w:val="1"/>
+          <w:numId w:val="11"/>
+        </w:numPr>
+        <w:tabs>
+          <w:tab w:val="center" w:pos="4680"/>
+          <w:tab w:val="left" w:pos="7015"/>
+        </w:tabs>
+        <w:spacing w:after="0" w:line="480" w:lineRule="auto"/>
+        <w:rPr>
+          <w:rFonts w:ascii="Arial" w:hAnsi="Arial"/>
+          <w:sz w:val="24"/>
+          <w:szCs w:val="24"/>
+          <w:rtl/>
+        </w:rPr>
+      </w:pPr>
+      <w:r>
+        <w:rPr>
+          <w:rFonts w:ascii="Arial" w:hAnsi="Arial"/>
+          <w:sz w:val="24"/>
+          <w:szCs w:val="24"/>
+        </w:rPr>
+        <w:t>Software Engineering (9th Edition) 9th edition (authors) Sommerville, Ian (2010) published by Addison Wesley</w:t>
+      </w:r>
     </w:p>
     <w:sectPr>
-      <w:footerReference w:type="default" r:id="rId17"/>
-      <w:headerReference w:type="first" r:id="rId18"/>
+      <w:footerReference w:type="default" r:id="rId18"/>
+      <w:headerReference w:type="first" r:id="rId19"/>
       <w:pgSz w:w="12240" w:h="15840"/>
       <w:pgMar w:top="851" w:right="851" w:bottom="851" w:left="851" w:header="720" w:footer="720" w:gutter="0"/>
       <w:pgBorders w:display="firstPage" w:offsetFrom="page">

</xml_diff>